<commit_message>
updated american/tule to humid/semi-arid, added flmd and working on dd
</commit_message>
<xml_diff>
--- a/data-package/thresholds_readme.docx
+++ b/data-package/thresholds_readme.docx
@@ -128,28 +128,7 @@
         <w:t>Title Here</w:t>
       </w:r>
       <w:r>
-        <w:t xml:space="preserve">” submitted to </w:t>
-      </w:r>
-      <w:r>
-        <w:t>Water Resources Research</w:t>
-      </w:r>
-      <w:r>
-        <w:t xml:space="preserve"> (</w:t>
-      </w:r>
-      <w:r>
-        <w:t>Wampler</w:t>
-      </w:r>
-      <w:r>
-        <w:t xml:space="preserve"> et al. 202</w:t>
-      </w:r>
-      <w:r>
-        <w:t>5</w:t>
-      </w:r>
-      <w:r>
-        <w:t>).</w:t>
-      </w:r>
-      <w:r>
-        <w:t xml:space="preserve"> </w:t>
+        <w:t xml:space="preserve">” submitted to Water Resources Research (Wampler et al. 2025). </w:t>
       </w:r>
     </w:p>
     <w:p>
@@ -572,7 +551,13 @@
         <w:t xml:space="preserve"> The input data folder “inputs” contains the following items: (1)</w:t>
       </w:r>
       <w:r>
-        <w:t xml:space="preserve"> a DOC/wildfire module where the DOC outputs are in kilograms per time step; (2) a DOC/wildfire module where the DOC outputs are in milligrams per liter; (3) </w:t>
+        <w:t xml:space="preserve"> a DOC/wildfire module where the DOC outputs are in kilograms per time step</w:t>
+      </w:r>
+      <w:r>
+        <w:t xml:space="preserve"> (Wampler et al. 2023)</w:t>
+      </w:r>
+      <w:r>
+        <w:t xml:space="preserve">; (2) a DOC/wildfire module where the DOC outputs are in milligrams per liter; (3) </w:t>
       </w:r>
       <w:r>
         <w:t>a modified SWAT</w:t>
@@ -607,11 +592,11 @@
         <w:t xml:space="preserve">DOC module. </w:t>
       </w:r>
       <w:r>
-        <w:t xml:space="preserve">The folder with model output data </w:t>
+        <w:t xml:space="preserve">The folder with model output </w:t>
       </w:r>
       <w:r>
         <w:lastRenderedPageBreak/>
-        <w:t>contains three subfolders: (1) “data”, which contains the processed model outputs</w:t>
+        <w:t>data contains three subfolders: (1) “data”, which contains the processed model outputs</w:t>
       </w:r>
       <w:r>
         <w:t xml:space="preserve">; (2) “figures”, which contains the figures from the manuscript; and (3) “summary-outputs”, which contains summarized data used to create tables and results for the manuscript. </w:t>
@@ -3267,6 +3252,7 @@
   <w:style w:type="character" w:default="1" w:styleId="DefaultParagraphFont">
     <w:name w:val="Default Paragraph Font"/>
     <w:uiPriority w:val="1"/>
+    <w:semiHidden/>
     <w:unhideWhenUsed/>
   </w:style>
   <w:style w:type="table" w:default="1" w:styleId="TableNormal">
@@ -3828,30 +3814,6 @@
 </file>
 
 <file path=customXml/item1.xml><?xml version="1.0" encoding="utf-8"?>
-<?mso-contentType ?>
-<FormTemplates xmlns="http://schemas.microsoft.com/sharepoint/v3/contenttype/forms">
-  <Display>DocumentLibraryForm</Display>
-  <Edit>DocumentLibraryForm</Edit>
-  <New>DocumentLibraryForm</New>
-</FormTemplates>
-</file>
-
-<file path=customXml/item2.xml><?xml version="1.0" encoding="utf-8"?>
-<p:properties xmlns:p="http://schemas.microsoft.com/office/2006/metadata/properties" xmlns:xsi="http://www.w3.org/2001/XMLSchema-instance" xmlns:pc="http://schemas.microsoft.com/office/infopath/2007/PartnerControls">
-  <documentManagement>
-    <TaxCatchAll xmlns="943d9c7c-3c4d-43b1-866a-28f5b74233dd" xsi:nil="true"/>
-    <lcf76f155ced4ddcb4097134ff3c332f xmlns="0715419b-2765-415c-8c2a-839f55a2ae41">
-      <Terms xmlns="http://schemas.microsoft.com/office/infopath/2007/PartnerControls"/>
-    </lcf76f155ced4ddcb4097134ff3c332f>
-  </documentManagement>
-</p:properties>
-</file>
-
-<file path=customXml/item3.xml><?xml version="1.0" encoding="utf-8"?>
-<b:Sources xmlns:b="http://schemas.openxmlformats.org/officeDocument/2006/bibliography" xmlns="http://schemas.openxmlformats.org/officeDocument/2006/bibliography" SelectedStyle="/APASixthEditionOfficeOnline.xsl" StyleName="APA" Version="6"/>
-</file>
-
-<file path=customXml/item4.xml><?xml version="1.0" encoding="utf-8"?>
 <ct:contentTypeSchema xmlns:ct="http://schemas.microsoft.com/office/2006/metadata/contentType" xmlns:ma="http://schemas.microsoft.com/office/2006/metadata/properties/metaAttributes" ct:_="" ma:_="" ma:contentTypeName="Document" ma:contentTypeID="0x010100D18914FFCC06CC4987FC1915ABD0754F" ma:contentTypeVersion="13" ma:contentTypeDescription="Create a new document." ma:contentTypeScope="" ma:versionID="b2b129f13bcea090c87214a269057364">
   <xsd:schema xmlns:xsd="http://www.w3.org/2001/XMLSchema" xmlns:xs="http://www.w3.org/2001/XMLSchema" xmlns:p="http://schemas.microsoft.com/office/2006/metadata/properties" xmlns:ns2="0715419b-2765-415c-8c2a-839f55a2ae41" xmlns:ns3="943d9c7c-3c4d-43b1-866a-28f5b74233dd" targetNamespace="http://schemas.microsoft.com/office/2006/metadata/properties" ma:root="true" ma:fieldsID="c83b16888b623a2853eceecf842a108b" ns2:_="" ns3:_="">
     <xsd:import namespace="0715419b-2765-415c-8c2a-839f55a2ae41"/>
@@ -4058,40 +4020,31 @@
 </ct:contentTypeSchema>
 </file>
 
-<file path=customXml/itemProps1.xml><?xml version="1.0" encoding="utf-8"?>
-<ds:datastoreItem xmlns:ds="http://schemas.openxmlformats.org/officeDocument/2006/customXml" ds:itemID="{0BCFFC2A-375D-4D9C-96D9-773B60AF58C3}">
-  <ds:schemaRefs>
-    <ds:schemaRef ds:uri="http://schemas.microsoft.com/sharepoint/v3/contenttype/forms"/>
-  </ds:schemaRefs>
-</ds:datastoreItem>
+<file path=customXml/item2.xml><?xml version="1.0" encoding="utf-8"?>
+<b:Sources xmlns:b="http://schemas.openxmlformats.org/officeDocument/2006/bibliography" xmlns="http://schemas.openxmlformats.org/officeDocument/2006/bibliography" SelectedStyle="/APASixthEditionOfficeOnline.xsl" StyleName="APA" Version="6"/>
 </file>
 
-<file path=customXml/itemProps2.xml><?xml version="1.0" encoding="utf-8"?>
-<ds:datastoreItem xmlns:ds="http://schemas.openxmlformats.org/officeDocument/2006/customXml" ds:itemID="{035FB5FE-46F1-4567-90CF-25EFA2FE8CF5}">
-  <ds:schemaRefs>
-    <ds:schemaRef ds:uri="http://purl.org/dc/dcmitype/"/>
-    <ds:schemaRef ds:uri="http://schemas.openxmlformats.org/package/2006/metadata/core-properties"/>
-    <ds:schemaRef ds:uri="http://purl.org/dc/elements/1.1/"/>
-    <ds:schemaRef ds:uri="http://www.w3.org/XML/1998/namespace"/>
-    <ds:schemaRef ds:uri="http://purl.org/dc/terms/"/>
-    <ds:schemaRef ds:uri="http://schemas.microsoft.com/office/2006/metadata/properties"/>
-    <ds:schemaRef ds:uri="http://schemas.microsoft.com/office/2006/documentManagement/types"/>
-    <ds:schemaRef ds:uri="http://schemas.microsoft.com/office/infopath/2007/PartnerControls"/>
-    <ds:schemaRef ds:uri="943d9c7c-3c4d-43b1-866a-28f5b74233dd"/>
-    <ds:schemaRef ds:uri="0715419b-2765-415c-8c2a-839f55a2ae41"/>
-  </ds:schemaRefs>
-</ds:datastoreItem>
+<file path=customXml/item3.xml><?xml version="1.0" encoding="utf-8"?>
+<p:properties xmlns:p="http://schemas.microsoft.com/office/2006/metadata/properties" xmlns:xsi="http://www.w3.org/2001/XMLSchema-instance" xmlns:pc="http://schemas.microsoft.com/office/infopath/2007/PartnerControls">
+  <documentManagement>
+    <TaxCatchAll xmlns="943d9c7c-3c4d-43b1-866a-28f5b74233dd" xsi:nil="true"/>
+    <lcf76f155ced4ddcb4097134ff3c332f xmlns="0715419b-2765-415c-8c2a-839f55a2ae41">
+      <Terms xmlns="http://schemas.microsoft.com/office/infopath/2007/PartnerControls"/>
+    </lcf76f155ced4ddcb4097134ff3c332f>
+  </documentManagement>
+</p:properties>
 </file>
 
-<file path=customXml/itemProps3.xml><?xml version="1.0" encoding="utf-8"?>
-<ds:datastoreItem xmlns:ds="http://schemas.openxmlformats.org/officeDocument/2006/customXml" ds:itemID="{7E6956D9-FB24-134B-8D98-4EF6F7F064A6}">
-  <ds:schemaRefs>
-    <ds:schemaRef ds:uri="http://schemas.openxmlformats.org/officeDocument/2006/bibliography"/>
-  </ds:schemaRefs>
-</ds:datastoreItem>
+<file path=customXml/item4.xml><?xml version="1.0" encoding="utf-8"?>
+<?mso-contentType ?>
+<FormTemplates xmlns="http://schemas.microsoft.com/sharepoint/v3/contenttype/forms">
+  <Display>DocumentLibraryForm</Display>
+  <Edit>DocumentLibraryForm</Edit>
+  <New>DocumentLibraryForm</New>
+</FormTemplates>
 </file>
 
-<file path=customXml/itemProps4.xml><?xml version="1.0" encoding="utf-8"?>
+<file path=customXml/itemProps1.xml><?xml version="1.0" encoding="utf-8"?>
 <ds:datastoreItem xmlns:ds="http://schemas.openxmlformats.org/officeDocument/2006/customXml" ds:itemID="{9D532F2A-D27C-40F7-8845-6457799616E0}">
   <ds:schemaRefs>
     <ds:schemaRef ds:uri="http://schemas.microsoft.com/office/2006/metadata/contentType"/>
@@ -4108,4 +4061,31 @@
     <ds:schemaRef ds:uri="http://schemas.microsoft.com/internal/obd"/>
   </ds:schemaRefs>
 </ds:datastoreItem>
+</file>
+
+<file path=customXml/itemProps2.xml><?xml version="1.0" encoding="utf-8"?>
+<ds:datastoreItem xmlns:ds="http://schemas.openxmlformats.org/officeDocument/2006/customXml" ds:itemID="{7E6956D9-FB24-134B-8D98-4EF6F7F064A6}">
+  <ds:schemaRefs>
+    <ds:schemaRef ds:uri="http://schemas.openxmlformats.org/officeDocument/2006/bibliography"/>
+  </ds:schemaRefs>
+</ds:datastoreItem>
+</file>
+
+<file path=customXml/itemProps3.xml><?xml version="1.0" encoding="utf-8"?>
+<ds:datastoreItem xmlns:ds="http://schemas.openxmlformats.org/officeDocument/2006/customXml" ds:itemID="{035FB5FE-46F1-4567-90CF-25EFA2FE8CF5}">
+  <ds:schemaRefs>
+    <ds:schemaRef ds:uri="http://schemas.microsoft.com/office/2006/metadata/properties"/>
+    <ds:schemaRef ds:uri="http://schemas.microsoft.com/office/infopath/2007/PartnerControls"/>
+    <ds:schemaRef ds:uri="943d9c7c-3c4d-43b1-866a-28f5b74233dd"/>
+    <ds:schemaRef ds:uri="0715419b-2765-415c-8c2a-839f55a2ae41"/>
+  </ds:schemaRefs>
+</ds:datastoreItem>
+</file>
+
+<file path=customXml/itemProps4.xml><?xml version="1.0" encoding="utf-8"?>
+<ds:datastoreItem xmlns:ds="http://schemas.openxmlformats.org/officeDocument/2006/customXml" ds:itemID="{0BCFFC2A-375D-4D9C-96D9-773B60AF58C3}">
+  <ds:schemaRefs>
+    <ds:schemaRef ds:uri="http://schemas.microsoft.com/sharepoint/v3/contenttype/forms"/>
+  </ds:schemaRefs>
+</ds:datastoreItem>
 </file>
</xml_diff>